<commit_message>
edits to CV and SoP
</commit_message>
<xml_diff>
--- a/notes/ksadovi_CV.docx
+++ b/notes/ksadovi_CV.docx
@@ -134,8 +134,6 @@
         <w:spacing w:after="0"/>
         <w:rPr>
           <w:rFonts w:ascii="Times New Roman" w:hAnsi="Times New Roman" w:cs="Times New Roman"/>
-          <w:i/>
-          <w:iCs/>
           <w:kern w:val="0"/>
           <w:sz w:val="22"/>
           <w:szCs w:val="22"/>
@@ -155,179 +153,81 @@
           <w:rFonts w:ascii="Times New Roman" w:hAnsi="Times New Roman" w:cs="Times New Roman"/>
           <w:b/>
           <w:bCs/>
+          <w:kern w:val="0"/>
+          <w:sz w:val="22"/>
+          <w:szCs w:val="22"/>
+        </w:rPr>
+      </w:pPr>
+      <w:r>
+        <w:rPr>
+          <w:rFonts w:ascii="Times New Roman" w:hAnsi="Times New Roman" w:cs="Times New Roman"/>
+          <w:b/>
+          <w:bCs/>
           <w:smallCaps/>
           <w:kern w:val="0"/>
           <w:sz w:val="22"/>
           <w:szCs w:val="22"/>
         </w:rPr>
-      </w:pPr>
-      <w:r>
-        <w:rPr>
-          <w:rFonts w:ascii="Times New Roman" w:hAnsi="Times New Roman" w:cs="Times New Roman"/>
-          <w:b/>
-          <w:bCs/>
-          <w:smallCaps/>
-          <w:kern w:val="0"/>
-          <w:sz w:val="22"/>
-          <w:szCs w:val="22"/>
-        </w:rPr>
-        <w:t>Honors and Awards</w:t>
-      </w:r>
-    </w:p>
-    <w:p>
-      <w:pPr>
-        <w:autoSpaceDE w:val="0"/>
-        <w:autoSpaceDN w:val="0"/>
-        <w:adjustRightInd w:val="0"/>
-        <w:spacing w:after="0"/>
-        <w:rPr>
-          <w:rFonts w:ascii="Times New Roman" w:hAnsi="Times New Roman" w:cs="Times New Roman"/>
-          <w:kern w:val="0"/>
-          <w:sz w:val="22"/>
-          <w:szCs w:val="22"/>
-        </w:rPr>
-      </w:pPr>
-      <w:r>
-        <w:rPr>
-          <w:rFonts w:ascii="Times New Roman" w:hAnsi="Times New Roman" w:cs="Times New Roman"/>
-          <w:kern w:val="0"/>
-          <w:sz w:val="22"/>
-          <w:szCs w:val="22"/>
-        </w:rPr>
-        <w:t>Dean’s List 2017, 2018, 2020, 2021</w:t>
-      </w:r>
-    </w:p>
-    <w:p>
-      <w:pPr>
-        <w:autoSpaceDE w:val="0"/>
-        <w:autoSpaceDN w:val="0"/>
-        <w:adjustRightInd w:val="0"/>
-        <w:spacing w:after="0"/>
-        <w:rPr>
-          <w:rFonts w:ascii="Times New Roman" w:hAnsi="Times New Roman" w:cs="Times New Roman"/>
-          <w:kern w:val="0"/>
-          <w:sz w:val="22"/>
-          <w:szCs w:val="22"/>
-        </w:rPr>
-      </w:pPr>
-      <w:r>
-        <w:rPr>
-          <w:rFonts w:ascii="Times New Roman" w:hAnsi="Times New Roman" w:cs="Times New Roman"/>
-          <w:kern w:val="0"/>
-          <w:sz w:val="22"/>
-          <w:szCs w:val="22"/>
-        </w:rPr>
-        <w:t>William L. Wilbur Scholar 2019, 2020</w:t>
-      </w:r>
-    </w:p>
-    <w:p>
-      <w:pPr>
-        <w:autoSpaceDE w:val="0"/>
-        <w:autoSpaceDN w:val="0"/>
-        <w:adjustRightInd w:val="0"/>
-        <w:spacing w:after="0"/>
-        <w:rPr>
-          <w:rFonts w:ascii="Times New Roman" w:hAnsi="Times New Roman" w:cs="Times New Roman"/>
-          <w:kern w:val="0"/>
-          <w:sz w:val="22"/>
-          <w:szCs w:val="22"/>
-        </w:rPr>
-      </w:pPr>
-      <w:r>
-        <w:rPr>
-          <w:rFonts w:ascii="Times New Roman" w:hAnsi="Times New Roman" w:cs="Times New Roman"/>
-          <w:kern w:val="0"/>
-          <w:sz w:val="22"/>
-          <w:szCs w:val="22"/>
-        </w:rPr>
-        <w:t>Robert L. and Amelia Louise Rivers Scholar 2020</w:t>
-      </w:r>
-    </w:p>
-    <w:p>
-      <w:pPr>
-        <w:autoSpaceDE w:val="0"/>
-        <w:autoSpaceDN w:val="0"/>
-        <w:adjustRightInd w:val="0"/>
-        <w:spacing w:after="0"/>
-        <w:rPr>
-          <w:rFonts w:ascii="Times New Roman" w:hAnsi="Times New Roman" w:cs="Times New Roman"/>
-          <w:kern w:val="0"/>
-          <w:sz w:val="22"/>
-          <w:szCs w:val="22"/>
-        </w:rPr>
-      </w:pPr>
-      <w:r>
-        <w:rPr>
-          <w:rFonts w:ascii="Times New Roman" w:hAnsi="Times New Roman" w:cs="Times New Roman"/>
-          <w:kern w:val="0"/>
-          <w:sz w:val="22"/>
-          <w:szCs w:val="22"/>
-        </w:rPr>
-        <w:t>Chancellor’s Scholar</w:t>
-      </w:r>
-      <w:r>
-        <w:rPr>
-          <w:rFonts w:ascii="Times New Roman" w:hAnsi="Times New Roman" w:cs="Times New Roman"/>
-          <w:kern w:val="0"/>
-          <w:sz w:val="22"/>
-          <w:szCs w:val="22"/>
-        </w:rPr>
-        <w:t>, 2017-2021</w:t>
-      </w:r>
-    </w:p>
-    <w:p>
-      <w:pPr>
-        <w:autoSpaceDE w:val="0"/>
-        <w:autoSpaceDN w:val="0"/>
-        <w:adjustRightInd w:val="0"/>
-        <w:spacing w:after="0"/>
-        <w:rPr>
-          <w:rFonts w:ascii="Times New Roman" w:hAnsi="Times New Roman" w:cs="Times New Roman"/>
-          <w:kern w:val="0"/>
-          <w:sz w:val="22"/>
-          <w:szCs w:val="22"/>
-        </w:rPr>
-      </w:pPr>
-      <w:r>
-        <w:rPr>
-          <w:rFonts w:ascii="Times New Roman" w:hAnsi="Times New Roman" w:cs="Times New Roman"/>
-          <w:kern w:val="0"/>
-          <w:sz w:val="22"/>
-          <w:szCs w:val="22"/>
-        </w:rPr>
-        <w:t>President’s Award Honors Scholar, 2017-2021</w:t>
-      </w:r>
-    </w:p>
-    <w:p>
-      <w:pPr>
-        <w:autoSpaceDE w:val="0"/>
-        <w:autoSpaceDN w:val="0"/>
-        <w:adjustRightInd w:val="0"/>
-        <w:spacing w:after="0"/>
-        <w:rPr>
-          <w:rFonts w:ascii="Times New Roman" w:hAnsi="Times New Roman" w:cs="Times New Roman"/>
-          <w:kern w:val="0"/>
-          <w:sz w:val="22"/>
-          <w:szCs w:val="22"/>
-        </w:rPr>
-      </w:pPr>
-      <w:r>
-        <w:rPr>
-          <w:rFonts w:ascii="Times New Roman" w:hAnsi="Times New Roman" w:cs="Times New Roman"/>
-          <w:kern w:val="0"/>
-          <w:sz w:val="22"/>
-          <w:szCs w:val="22"/>
-        </w:rPr>
-        <w:t>LAS James Scholar</w:t>
-      </w:r>
-      <w:r>
-        <w:rPr>
-          <w:rFonts w:ascii="Times New Roman" w:hAnsi="Times New Roman" w:cs="Times New Roman"/>
-          <w:kern w:val="0"/>
-          <w:sz w:val="22"/>
-          <w:szCs w:val="22"/>
-        </w:rPr>
-        <w:t>, 2017-2021</w:t>
+        <w:t>Research Interests</w:t>
+      </w:r>
+    </w:p>
+    <w:p>
+      <w:pPr>
+        <w:autoSpaceDE w:val="0"/>
+        <w:autoSpaceDN w:val="0"/>
+        <w:adjustRightInd w:val="0"/>
+        <w:spacing w:after="0"/>
+        <w:rPr>
+          <w:rFonts w:ascii="Times New Roman" w:hAnsi="Times New Roman" w:cs="Times New Roman"/>
+          <w:kern w:val="0"/>
+          <w:sz w:val="22"/>
+          <w:szCs w:val="22"/>
+        </w:rPr>
+      </w:pPr>
+      <w:r>
+        <w:rPr>
+          <w:rFonts w:ascii="Times New Roman" w:hAnsi="Times New Roman" w:cs="Times New Roman"/>
+          <w:kern w:val="0"/>
+          <w:sz w:val="22"/>
+          <w:szCs w:val="22"/>
+        </w:rPr>
+        <w:t>Applied microeconomics; public economics; urban economics; consumer finance; residential mortgage market</w:t>
+      </w:r>
+      <w:r>
+        <w:rPr>
+          <w:rFonts w:ascii="Times New Roman" w:hAnsi="Times New Roman" w:cs="Times New Roman"/>
+          <w:kern w:val="0"/>
+          <w:sz w:val="22"/>
+          <w:szCs w:val="22"/>
+        </w:rPr>
+        <w:t>s</w:t>
+      </w:r>
+      <w:r>
+        <w:rPr>
+          <w:rFonts w:ascii="Times New Roman" w:hAnsi="Times New Roman" w:cs="Times New Roman"/>
+          <w:kern w:val="0"/>
+          <w:sz w:val="22"/>
+          <w:szCs w:val="22"/>
+        </w:rPr>
+        <w:t xml:space="preserve">; </w:t>
+      </w:r>
+      <w:r>
+        <w:rPr>
+          <w:rFonts w:ascii="Times New Roman" w:hAnsi="Times New Roman" w:cs="Times New Roman"/>
+          <w:kern w:val="0"/>
+          <w:sz w:val="22"/>
+          <w:szCs w:val="22"/>
+        </w:rPr>
+        <w:t>inequalit</w:t>
+      </w:r>
+      <w:r>
+        <w:rPr>
+          <w:rFonts w:ascii="Times New Roman" w:hAnsi="Times New Roman" w:cs="Times New Roman"/>
+          <w:kern w:val="0"/>
+          <w:sz w:val="22"/>
+          <w:szCs w:val="22"/>
+        </w:rPr>
+        <w:t>y.</w:t>
       </w:r>
     </w:p>
     <w:p>
@@ -357,55 +257,226 @@
           <w:rFonts w:ascii="Times New Roman" w:hAnsi="Times New Roman" w:cs="Times New Roman"/>
           <w:b/>
           <w:bCs/>
-          <w:kern w:val="0"/>
-          <w:sz w:val="22"/>
-          <w:szCs w:val="22"/>
-        </w:rPr>
-      </w:pPr>
-      <w:r>
-        <w:rPr>
-          <w:rFonts w:ascii="Times New Roman" w:hAnsi="Times New Roman" w:cs="Times New Roman"/>
-          <w:b/>
-          <w:bCs/>
           <w:smallCaps/>
           <w:kern w:val="0"/>
           <w:sz w:val="22"/>
           <w:szCs w:val="22"/>
         </w:rPr>
-        <w:t>Research Interests</w:t>
-      </w:r>
-    </w:p>
-    <w:p>
-      <w:pPr>
-        <w:autoSpaceDE w:val="0"/>
-        <w:autoSpaceDN w:val="0"/>
-        <w:adjustRightInd w:val="0"/>
-        <w:spacing w:after="0"/>
-        <w:rPr>
-          <w:rFonts w:ascii="Times New Roman" w:hAnsi="Times New Roman" w:cs="Times New Roman"/>
-          <w:kern w:val="0"/>
-          <w:sz w:val="22"/>
-          <w:szCs w:val="22"/>
-        </w:rPr>
-      </w:pPr>
-      <w:r>
-        <w:rPr>
-          <w:rFonts w:ascii="Times New Roman" w:hAnsi="Times New Roman" w:cs="Times New Roman"/>
-          <w:kern w:val="0"/>
-          <w:sz w:val="22"/>
-          <w:szCs w:val="22"/>
-        </w:rPr>
-        <w:t xml:space="preserve">Applied microeconomics; </w:t>
-      </w:r>
-      <w:r>
-        <w:rPr>
-          <w:rFonts w:ascii="Times New Roman" w:hAnsi="Times New Roman" w:cs="Times New Roman"/>
-          <w:kern w:val="0"/>
-          <w:sz w:val="22"/>
-          <w:szCs w:val="22"/>
-        </w:rPr>
-        <w:t>public economics; urban economics; consumer finance; residential mortgage market; inequality</w:t>
-      </w:r>
+      </w:pPr>
+      <w:r>
+        <w:rPr>
+          <w:rFonts w:ascii="Times New Roman" w:hAnsi="Times New Roman" w:cs="Times New Roman"/>
+          <w:b/>
+          <w:bCs/>
+          <w:smallCaps/>
+          <w:kern w:val="0"/>
+          <w:sz w:val="22"/>
+          <w:szCs w:val="22"/>
+        </w:rPr>
+        <w:t>Honors and Awards</w:t>
+      </w:r>
+    </w:p>
+    <w:p>
+      <w:pPr>
+        <w:autoSpaceDE w:val="0"/>
+        <w:autoSpaceDN w:val="0"/>
+        <w:adjustRightInd w:val="0"/>
+        <w:spacing w:after="0"/>
+        <w:rPr>
+          <w:rFonts w:ascii="Times New Roman" w:hAnsi="Times New Roman" w:cs="Times New Roman"/>
+          <w:kern w:val="0"/>
+          <w:sz w:val="22"/>
+          <w:szCs w:val="22"/>
+        </w:rPr>
+        <w:sectPr>
+          <w:headerReference w:type="first" r:id="rId7"/>
+          <w:pgSz w:w="12240" w:h="15840"/>
+          <w:pgMar w:top="1440" w:right="1440" w:bottom="1440" w:left="1440" w:header="720" w:footer="720" w:gutter="0"/>
+          <w:cols w:space="720"/>
+          <w:titlePg/>
+          <w:docGrid w:linePitch="360"/>
+        </w:sectPr>
+      </w:pPr>
+    </w:p>
+    <w:p>
+      <w:pPr>
+        <w:autoSpaceDE w:val="0"/>
+        <w:autoSpaceDN w:val="0"/>
+        <w:adjustRightInd w:val="0"/>
+        <w:spacing w:after="0"/>
+        <w:rPr>
+          <w:rFonts w:ascii="Times New Roman" w:hAnsi="Times New Roman" w:cs="Times New Roman"/>
+          <w:kern w:val="0"/>
+          <w:sz w:val="22"/>
+          <w:szCs w:val="22"/>
+        </w:rPr>
+      </w:pPr>
+      <w:r>
+        <w:rPr>
+          <w:rFonts w:ascii="Times New Roman" w:hAnsi="Times New Roman" w:cs="Times New Roman"/>
+          <w:kern w:val="0"/>
+          <w:sz w:val="22"/>
+          <w:szCs w:val="22"/>
+        </w:rPr>
+        <w:t>Dean’s List 2017, 2018, 2020, 2021</w:t>
+      </w:r>
+    </w:p>
+    <w:p>
+      <w:pPr>
+        <w:autoSpaceDE w:val="0"/>
+        <w:autoSpaceDN w:val="0"/>
+        <w:adjustRightInd w:val="0"/>
+        <w:spacing w:after="0"/>
+        <w:rPr>
+          <w:rFonts w:ascii="Times New Roman" w:hAnsi="Times New Roman" w:cs="Times New Roman"/>
+          <w:kern w:val="0"/>
+          <w:sz w:val="22"/>
+          <w:szCs w:val="22"/>
+        </w:rPr>
+      </w:pPr>
+      <w:r>
+        <w:rPr>
+          <w:rFonts w:ascii="Times New Roman" w:hAnsi="Times New Roman" w:cs="Times New Roman"/>
+          <w:kern w:val="0"/>
+          <w:sz w:val="22"/>
+          <w:szCs w:val="22"/>
+        </w:rPr>
+        <w:t>William L. Wilbur Scholar 2019, 2020</w:t>
+      </w:r>
+    </w:p>
+    <w:p>
+      <w:pPr>
+        <w:autoSpaceDE w:val="0"/>
+        <w:autoSpaceDN w:val="0"/>
+        <w:adjustRightInd w:val="0"/>
+        <w:spacing w:after="0"/>
+        <w:rPr>
+          <w:rFonts w:ascii="Times New Roman" w:hAnsi="Times New Roman" w:cs="Times New Roman"/>
+          <w:kern w:val="0"/>
+          <w:sz w:val="22"/>
+          <w:szCs w:val="22"/>
+        </w:rPr>
+      </w:pPr>
+      <w:r>
+        <w:rPr>
+          <w:rFonts w:ascii="Times New Roman" w:hAnsi="Times New Roman" w:cs="Times New Roman"/>
+          <w:kern w:val="0"/>
+          <w:sz w:val="22"/>
+          <w:szCs w:val="22"/>
+        </w:rPr>
+        <w:t>Robert L. and Amelia Louise Rivers Scholar 2020</w:t>
+      </w:r>
+    </w:p>
+    <w:p>
+      <w:pPr>
+        <w:autoSpaceDE w:val="0"/>
+        <w:autoSpaceDN w:val="0"/>
+        <w:adjustRightInd w:val="0"/>
+        <w:spacing w:after="0"/>
+        <w:rPr>
+          <w:rFonts w:ascii="Times New Roman" w:hAnsi="Times New Roman" w:cs="Times New Roman"/>
+          <w:kern w:val="0"/>
+          <w:sz w:val="22"/>
+          <w:szCs w:val="22"/>
+        </w:rPr>
+      </w:pPr>
+      <w:r>
+        <w:rPr>
+          <w:rFonts w:ascii="Times New Roman" w:hAnsi="Times New Roman" w:cs="Times New Roman"/>
+          <w:kern w:val="0"/>
+          <w:sz w:val="22"/>
+          <w:szCs w:val="22"/>
+        </w:rPr>
+        <w:t>Chancellor’s Scholar</w:t>
+      </w:r>
+      <w:r>
+        <w:rPr>
+          <w:rFonts w:ascii="Times New Roman" w:hAnsi="Times New Roman" w:cs="Times New Roman"/>
+          <w:kern w:val="0"/>
+          <w:sz w:val="22"/>
+          <w:szCs w:val="22"/>
+        </w:rPr>
+        <w:t>, 2017-2021</w:t>
+      </w:r>
+    </w:p>
+    <w:p>
+      <w:pPr>
+        <w:autoSpaceDE w:val="0"/>
+        <w:autoSpaceDN w:val="0"/>
+        <w:adjustRightInd w:val="0"/>
+        <w:spacing w:after="0"/>
+        <w:rPr>
+          <w:rFonts w:ascii="Times New Roman" w:hAnsi="Times New Roman" w:cs="Times New Roman"/>
+          <w:kern w:val="0"/>
+          <w:sz w:val="22"/>
+          <w:szCs w:val="22"/>
+        </w:rPr>
+      </w:pPr>
+      <w:r>
+        <w:rPr>
+          <w:rFonts w:ascii="Times New Roman" w:hAnsi="Times New Roman" w:cs="Times New Roman"/>
+          <w:kern w:val="0"/>
+          <w:sz w:val="22"/>
+          <w:szCs w:val="22"/>
+        </w:rPr>
+        <w:t>President’s Award Honors Scholar, 2017-2021</w:t>
+      </w:r>
+    </w:p>
+    <w:p>
+      <w:pPr>
+        <w:autoSpaceDE w:val="0"/>
+        <w:autoSpaceDN w:val="0"/>
+        <w:adjustRightInd w:val="0"/>
+        <w:spacing w:after="0"/>
+        <w:rPr>
+          <w:rFonts w:ascii="Times New Roman" w:hAnsi="Times New Roman" w:cs="Times New Roman"/>
+          <w:kern w:val="0"/>
+          <w:sz w:val="22"/>
+          <w:szCs w:val="22"/>
+        </w:rPr>
+      </w:pPr>
+      <w:r>
+        <w:rPr>
+          <w:rFonts w:ascii="Times New Roman" w:hAnsi="Times New Roman" w:cs="Times New Roman"/>
+          <w:kern w:val="0"/>
+          <w:sz w:val="22"/>
+          <w:szCs w:val="22"/>
+        </w:rPr>
+        <w:t>LAS James Scholar</w:t>
+      </w:r>
+      <w:r>
+        <w:rPr>
+          <w:rFonts w:ascii="Times New Roman" w:hAnsi="Times New Roman" w:cs="Times New Roman"/>
+          <w:kern w:val="0"/>
+          <w:sz w:val="22"/>
+          <w:szCs w:val="22"/>
+        </w:rPr>
+        <w:t>, 2017-2021</w:t>
+      </w:r>
+    </w:p>
+    <w:p>
+      <w:pPr>
+        <w:autoSpaceDE w:val="0"/>
+        <w:autoSpaceDN w:val="0"/>
+        <w:adjustRightInd w:val="0"/>
+        <w:spacing w:after="0"/>
+        <w:rPr>
+          <w:rFonts w:ascii="Times New Roman" w:hAnsi="Times New Roman" w:cs="Times New Roman"/>
+          <w:b/>
+          <w:bCs/>
+          <w:kern w:val="0"/>
+          <w:sz w:val="22"/>
+          <w:szCs w:val="22"/>
+        </w:rPr>
+        <w:sectPr>
+          <w:type w:val="continuous"/>
+          <w:pgSz w:w="12240" w:h="15840"/>
+          <w:pgMar w:top="1440" w:right="1440" w:bottom="1440" w:left="1440" w:header="720" w:footer="720" w:gutter="0"/>
+          <w:cols w:num="2" w:space="180"/>
+          <w:titlePg/>
+          <w:docGrid w:linePitch="360"/>
+        </w:sectPr>
+      </w:pPr>
     </w:p>
     <w:p>
       <w:pPr>
@@ -731,7 +802,7 @@
           <w:sz w:val="22"/>
           <w:szCs w:val="22"/>
         </w:rPr>
-        <w:t xml:space="preserve"> Works with economist Patrick Donnelly Moran on a project investigating the effect of a 1998 Texas law legalizing home equity lending on mortgage delinquencies and interest rates.</w:t>
+        <w:t>Works with economist Patrick Donnelly Moran on a project investigating the effect of a 1998 Texas law legalizing home equity lending on mortgage delinquencies and interest rates.</w:t>
       </w:r>
     </w:p>
     <w:p>
@@ -1142,7 +1213,48 @@
           <w:sz w:val="22"/>
           <w:szCs w:val="22"/>
         </w:rPr>
-        <w:t>Brandsaas, Eirik, Daniel Garcia, Joseph Nichols, and Kyra Sadovi (2023). "Nonresidential construction spending is likely not as weak as it seems," FEDS Notes. Washington: Board of Governors of the Federal Reserve System, March 11, 2023, https://doi.org/10.17016/2380-7172.3283.</w:t>
+        <w:t xml:space="preserve">Brandsaas, Eirik, Daniel Garcia, Joseph Nichols, and Kyra Sadovi (2023). "Nonresidential construction spending is likely not as weak as it seems," FEDS Notes. Washington: Board of Governors of the Federal Reserve System, March 11, 2023, </w:t>
+      </w:r>
+      <w:hyperlink r:id="rId8" w:history="1">
+        <w:r>
+          <w:rPr>
+            <w:rStyle w:val="Hyperlink"/>
+            <w:rFonts w:ascii="Times New Roman" w:hAnsi="Times New Roman" w:cs="Times New Roman"/>
+            <w:kern w:val="0"/>
+            <w:sz w:val="22"/>
+            <w:szCs w:val="22"/>
+          </w:rPr>
+          <w:t>https://doi.org/10.17016/2</w:t>
+        </w:r>
+        <w:r>
+          <w:rPr>
+            <w:rStyle w:val="Hyperlink"/>
+            <w:rFonts w:ascii="Times New Roman" w:hAnsi="Times New Roman" w:cs="Times New Roman"/>
+            <w:kern w:val="0"/>
+            <w:sz w:val="22"/>
+            <w:szCs w:val="22"/>
+          </w:rPr>
+          <w:t>3</w:t>
+        </w:r>
+        <w:r>
+          <w:rPr>
+            <w:rStyle w:val="Hyperlink"/>
+            <w:rFonts w:ascii="Times New Roman" w:hAnsi="Times New Roman" w:cs="Times New Roman"/>
+            <w:kern w:val="0"/>
+            <w:sz w:val="22"/>
+            <w:szCs w:val="22"/>
+          </w:rPr>
+          <w:t>80-7172.3283</w:t>
+        </w:r>
+      </w:hyperlink>
+      <w:r>
+        <w:rPr>
+          <w:rFonts w:ascii="Times New Roman" w:hAnsi="Times New Roman" w:cs="Times New Roman"/>
+          <w:kern w:val="0"/>
+          <w:sz w:val="22"/>
+          <w:szCs w:val="22"/>
+        </w:rPr>
+        <w:t>.</w:t>
       </w:r>
     </w:p>
     <w:p>
@@ -1190,42 +1302,150 @@
           <w:sz w:val="22"/>
           <w:szCs w:val="22"/>
         </w:rPr>
-        <w:t xml:space="preserve"> Julia Package, presented to </w:t>
-      </w:r>
-      <w:proofErr w:type="spellStart"/>
-      <w:r>
-        <w:rPr>
-          <w:rFonts w:ascii="Times New Roman" w:hAnsi="Times New Roman" w:cs="Times New Roman"/>
-          <w:kern w:val="0"/>
-          <w:sz w:val="22"/>
-          <w:szCs w:val="22"/>
-        </w:rPr>
-        <w:t>JuliaCon</w:t>
-      </w:r>
-      <w:proofErr w:type="spellEnd"/>
-      <w:r>
-        <w:rPr>
-          <w:rFonts w:ascii="Times New Roman" w:hAnsi="Times New Roman" w:cs="Times New Roman"/>
-          <w:kern w:val="0"/>
-          <w:sz w:val="22"/>
-          <w:szCs w:val="22"/>
-        </w:rPr>
-        <w:t xml:space="preserve"> June 2022</w:t>
-      </w:r>
-    </w:p>
-    <w:p>
-      <w:pPr>
-        <w:autoSpaceDE w:val="0"/>
-        <w:autoSpaceDN w:val="0"/>
-        <w:adjustRightInd w:val="0"/>
-        <w:spacing w:after="0"/>
-        <w:rPr>
-          <w:rFonts w:ascii="Times New Roman" w:hAnsi="Times New Roman" w:cs="Times New Roman"/>
-          <w:kern w:val="0"/>
-          <w:sz w:val="22"/>
-          <w:szCs w:val="22"/>
-        </w:rPr>
-      </w:pPr>
+        <w:t xml:space="preserve"> Julia Package</w:t>
+      </w:r>
+      <w:r>
+        <w:rPr>
+          <w:rFonts w:ascii="Times New Roman" w:hAnsi="Times New Roman" w:cs="Times New Roman"/>
+          <w:kern w:val="0"/>
+          <w:sz w:val="22"/>
+          <w:szCs w:val="22"/>
+        </w:rPr>
+        <w:t>. P</w:t>
+      </w:r>
+      <w:r>
+        <w:rPr>
+          <w:rFonts w:ascii="Times New Roman" w:hAnsi="Times New Roman" w:cs="Times New Roman"/>
+          <w:kern w:val="0"/>
+          <w:sz w:val="22"/>
+          <w:szCs w:val="22"/>
+        </w:rPr>
+        <w:t xml:space="preserve">resented to </w:t>
+      </w:r>
+      <w:hyperlink r:id="rId9" w:history="1">
+        <w:proofErr w:type="spellStart"/>
+        <w:r>
+          <w:rPr>
+            <w:rStyle w:val="Hyperlink"/>
+            <w:rFonts w:ascii="Times New Roman" w:hAnsi="Times New Roman" w:cs="Times New Roman"/>
+            <w:kern w:val="0"/>
+            <w:sz w:val="22"/>
+            <w:szCs w:val="22"/>
+          </w:rPr>
+          <w:t>JuliaCon</w:t>
+        </w:r>
+        <w:proofErr w:type="spellEnd"/>
+        <w:r>
+          <w:rPr>
+            <w:rStyle w:val="Hyperlink"/>
+            <w:rFonts w:ascii="Times New Roman" w:hAnsi="Times New Roman" w:cs="Times New Roman"/>
+            <w:kern w:val="0"/>
+            <w:sz w:val="22"/>
+            <w:szCs w:val="22"/>
+          </w:rPr>
+          <w:t xml:space="preserve"> June 2022</w:t>
+        </w:r>
+      </w:hyperlink>
+      <w:r>
+        <w:rPr>
+          <w:rFonts w:ascii="Times New Roman" w:hAnsi="Times New Roman" w:cs="Times New Roman"/>
+          <w:kern w:val="0"/>
+          <w:sz w:val="22"/>
+          <w:szCs w:val="22"/>
+        </w:rPr>
+        <w:t>.</w:t>
+      </w:r>
+    </w:p>
+    <w:p>
+      <w:pPr>
+        <w:autoSpaceDE w:val="0"/>
+        <w:autoSpaceDN w:val="0"/>
+        <w:adjustRightInd w:val="0"/>
+        <w:spacing w:after="0"/>
+        <w:rPr>
+          <w:rFonts w:ascii="Times New Roman" w:hAnsi="Times New Roman" w:cs="Times New Roman"/>
+          <w:kern w:val="0"/>
+          <w:sz w:val="22"/>
+          <w:szCs w:val="22"/>
+        </w:rPr>
+      </w:pPr>
+    </w:p>
+    <w:p>
+      <w:pPr>
+        <w:autoSpaceDE w:val="0"/>
+        <w:autoSpaceDN w:val="0"/>
+        <w:adjustRightInd w:val="0"/>
+        <w:spacing w:after="0"/>
+        <w:rPr>
+          <w:rFonts w:ascii="Times New Roman" w:hAnsi="Times New Roman" w:cs="Times New Roman"/>
+          <w:kern w:val="0"/>
+          <w:sz w:val="22"/>
+          <w:szCs w:val="22"/>
+        </w:rPr>
+      </w:pPr>
+      <w:r>
+        <w:rPr>
+          <w:rFonts w:ascii="Times New Roman" w:hAnsi="Times New Roman" w:cs="Times New Roman"/>
+          <w:kern w:val="0"/>
+          <w:sz w:val="22"/>
+          <w:szCs w:val="22"/>
+        </w:rPr>
+        <w:t xml:space="preserve">Honor’s Senior Thesis: </w:t>
+      </w:r>
+      <w:r>
+        <w:rPr>
+          <w:rFonts w:ascii="Times New Roman" w:hAnsi="Times New Roman" w:cs="Times New Roman"/>
+          <w:kern w:val="0"/>
+          <w:sz w:val="22"/>
+          <w:szCs w:val="22"/>
+        </w:rPr>
+        <w:t>The Hidden Underbelly of Neoliberalism</w:t>
+      </w:r>
+      <w:r>
+        <w:rPr>
+          <w:rFonts w:ascii="Times New Roman" w:hAnsi="Times New Roman" w:cs="Times New Roman"/>
+          <w:kern w:val="0"/>
+          <w:sz w:val="22"/>
+          <w:szCs w:val="22"/>
+        </w:rPr>
+        <w:t>.</w:t>
+      </w:r>
+      <w:r>
+        <w:rPr>
+          <w:rFonts w:ascii="Times New Roman" w:hAnsi="Times New Roman" w:cs="Times New Roman"/>
+          <w:kern w:val="0"/>
+          <w:sz w:val="22"/>
+          <w:szCs w:val="22"/>
+        </w:rPr>
+        <w:t xml:space="preserve"> </w:t>
+      </w:r>
+      <w:r>
+        <w:rPr>
+          <w:rFonts w:ascii="Times New Roman" w:hAnsi="Times New Roman" w:cs="Times New Roman"/>
+          <w:kern w:val="0"/>
+          <w:sz w:val="22"/>
+          <w:szCs w:val="22"/>
+        </w:rPr>
+        <w:t>P</w:t>
+      </w:r>
+      <w:r>
+        <w:rPr>
+          <w:rFonts w:ascii="Times New Roman" w:hAnsi="Times New Roman" w:cs="Times New Roman"/>
+          <w:kern w:val="0"/>
+          <w:sz w:val="22"/>
+          <w:szCs w:val="22"/>
+        </w:rPr>
+        <w:t>resented to thesis committee May 2021</w:t>
+      </w:r>
+      <w:r>
+        <w:rPr>
+          <w:rFonts w:ascii="Times New Roman" w:hAnsi="Times New Roman" w:cs="Times New Roman"/>
+          <w:kern w:val="0"/>
+          <w:sz w:val="22"/>
+          <w:szCs w:val="22"/>
+        </w:rPr>
+        <w:t>.</w:t>
+      </w:r>
     </w:p>
     <w:p>
       <w:pPr>
@@ -1237,48 +1457,6 @@
           <w:rFonts w:ascii="Times New Roman" w:hAnsi="Times New Roman" w:cs="Times New Roman"/>
           <w:i/>
           <w:iCs/>
-          <w:kern w:val="0"/>
-          <w:sz w:val="22"/>
-          <w:szCs w:val="22"/>
-        </w:rPr>
-      </w:pPr>
-      <w:r>
-        <w:rPr>
-          <w:rFonts w:ascii="Times New Roman" w:hAnsi="Times New Roman" w:cs="Times New Roman"/>
-          <w:kern w:val="0"/>
-          <w:sz w:val="22"/>
-          <w:szCs w:val="22"/>
-        </w:rPr>
-        <w:lastRenderedPageBreak/>
-        <w:t xml:space="preserve">Honor’s Senior Thesis: </w:t>
-      </w:r>
-      <w:r>
-        <w:rPr>
-          <w:rFonts w:ascii="Times New Roman" w:hAnsi="Times New Roman" w:cs="Times New Roman"/>
-          <w:kern w:val="0"/>
-          <w:sz w:val="22"/>
-          <w:szCs w:val="22"/>
-        </w:rPr>
-        <w:t>The Hidden Underbelly of Neoliberalism</w:t>
-      </w:r>
-      <w:r>
-        <w:rPr>
-          <w:rFonts w:ascii="Times New Roman" w:hAnsi="Times New Roman" w:cs="Times New Roman"/>
-          <w:kern w:val="0"/>
-          <w:sz w:val="22"/>
-          <w:szCs w:val="22"/>
-        </w:rPr>
-        <w:t>, presented to thesis committee May 2021</w:t>
-      </w:r>
-    </w:p>
-    <w:p>
-      <w:pPr>
-        <w:autoSpaceDE w:val="0"/>
-        <w:autoSpaceDN w:val="0"/>
-        <w:adjustRightInd w:val="0"/>
-        <w:spacing w:after="0"/>
-        <w:rPr>
-          <w:rFonts w:ascii="Times New Roman" w:hAnsi="Times New Roman" w:cs="Times New Roman"/>
           <w:kern w:val="0"/>
           <w:sz w:val="22"/>
           <w:szCs w:val="22"/>
@@ -1331,6 +1509,7 @@
           <w:sz w:val="22"/>
           <w:szCs w:val="22"/>
         </w:rPr>
+        <w:lastRenderedPageBreak/>
         <w:t xml:space="preserve">Leadership </w:t>
       </w:r>
     </w:p>
@@ -1888,6 +2067,17 @@
           <w:sz w:val="22"/>
           <w:szCs w:val="22"/>
         </w:rPr>
+        <w:t xml:space="preserve">UIUC </w:t>
+      </w:r>
+      <w:r>
+        <w:rPr>
+          <w:rFonts w:ascii="Times New Roman" w:hAnsi="Times New Roman" w:cs="Times New Roman"/>
+          <w:b/>
+          <w:bCs/>
+          <w:kern w:val="0"/>
+          <w:sz w:val="22"/>
+          <w:szCs w:val="22"/>
+        </w:rPr>
         <w:t xml:space="preserve">Undergraduate Law Review </w:t>
       </w:r>
     </w:p>
@@ -2022,6 +2212,8 @@
         <w:ind w:left="270" w:hanging="180"/>
         <w:rPr>
           <w:rFonts w:ascii="Times New Roman" w:hAnsi="Times New Roman" w:cs="Times New Roman"/>
+          <w:i/>
+          <w:iCs/>
           <w:kern w:val="0"/>
           <w:sz w:val="22"/>
           <w:szCs w:val="22"/>
@@ -2047,6 +2239,33 @@
         <w:t>issues</w:t>
       </w:r>
       <w:proofErr w:type="gramEnd"/>
+    </w:p>
+    <w:p>
+      <w:pPr>
+        <w:autoSpaceDE w:val="0"/>
+        <w:autoSpaceDN w:val="0"/>
+        <w:adjustRightInd w:val="0"/>
+        <w:spacing w:after="0"/>
+        <w:rPr>
+          <w:rFonts w:ascii="Times New Roman" w:hAnsi="Times New Roman" w:cs="Times New Roman"/>
+          <w:i/>
+          <w:iCs/>
+          <w:kern w:val="0"/>
+          <w:sz w:val="22"/>
+          <w:szCs w:val="22"/>
+        </w:rPr>
+      </w:pPr>
+      <w:r>
+        <w:rPr>
+          <w:rFonts w:ascii="Times New Roman" w:hAnsi="Times New Roman" w:cs="Times New Roman"/>
+          <w:i/>
+          <w:iCs/>
+          <w:kern w:val="0"/>
+          <w:sz w:val="22"/>
+          <w:szCs w:val="22"/>
+        </w:rPr>
+        <w:t>Managing Editor, 2019-2020</w:t>
+      </w:r>
     </w:p>
     <w:p>
       <w:pPr>
@@ -2074,7 +2293,7 @@
           <w:sz w:val="22"/>
           <w:szCs w:val="22"/>
         </w:rPr>
-        <w:t xml:space="preserve">Recruited new members and delegated tasks to executive and editorial board </w:t>
+        <w:t xml:space="preserve">Led a group of 4 writers to produce a longform, in-depth research article on a legal </w:t>
       </w:r>
       <w:proofErr w:type="gramStart"/>
       <w:r>
@@ -2084,36 +2303,9 @@
           <w:sz w:val="22"/>
           <w:szCs w:val="22"/>
         </w:rPr>
-        <w:t>members</w:t>
+        <w:t>subject</w:t>
       </w:r>
       <w:proofErr w:type="gramEnd"/>
-    </w:p>
-    <w:p>
-      <w:pPr>
-        <w:autoSpaceDE w:val="0"/>
-        <w:autoSpaceDN w:val="0"/>
-        <w:adjustRightInd w:val="0"/>
-        <w:spacing w:after="0"/>
-        <w:rPr>
-          <w:rFonts w:ascii="Times New Roman" w:hAnsi="Times New Roman" w:cs="Times New Roman"/>
-          <w:i/>
-          <w:iCs/>
-          <w:kern w:val="0"/>
-          <w:sz w:val="22"/>
-          <w:szCs w:val="22"/>
-        </w:rPr>
-      </w:pPr>
-      <w:r>
-        <w:rPr>
-          <w:rFonts w:ascii="Times New Roman" w:hAnsi="Times New Roman" w:cs="Times New Roman"/>
-          <w:i/>
-          <w:iCs/>
-          <w:kern w:val="0"/>
-          <w:sz w:val="22"/>
-          <w:szCs w:val="22"/>
-        </w:rPr>
-        <w:t>Managing Editor, 2019-2020</w:t>
-      </w:r>
     </w:p>
     <w:p>
       <w:pPr>
@@ -2141,19 +2333,122 @@
           <w:sz w:val="22"/>
           <w:szCs w:val="22"/>
         </w:rPr>
-        <w:t xml:space="preserve">Led a group of 4 writers to produce a longform, in-depth research article on a legal </w:t>
-      </w:r>
-      <w:proofErr w:type="gramStart"/>
-      <w:r>
-        <w:rPr>
-          <w:rFonts w:ascii="Times New Roman" w:hAnsi="Times New Roman" w:cs="Times New Roman"/>
-          <w:kern w:val="0"/>
-          <w:sz w:val="22"/>
-          <w:szCs w:val="22"/>
-        </w:rPr>
-        <w:t>subject</w:t>
-      </w:r>
-      <w:proofErr w:type="gramEnd"/>
+        <w:t>Curator of the Review's website</w:t>
+      </w:r>
+    </w:p>
+    <w:p>
+      <w:pPr>
+        <w:autoSpaceDE w:val="0"/>
+        <w:autoSpaceDN w:val="0"/>
+        <w:adjustRightInd w:val="0"/>
+        <w:spacing w:after="0"/>
+        <w:rPr>
+          <w:rFonts w:ascii="Times New Roman" w:hAnsi="Times New Roman" w:cs="Times New Roman"/>
+          <w:b/>
+          <w:bCs/>
+          <w:smallCaps/>
+          <w:kern w:val="0"/>
+          <w:sz w:val="22"/>
+          <w:szCs w:val="22"/>
+        </w:rPr>
+      </w:pPr>
+    </w:p>
+    <w:p>
+      <w:pPr>
+        <w:pBdr>
+          <w:bottom w:val="single" w:sz="6" w:space="1" w:color="auto"/>
+        </w:pBdr>
+        <w:autoSpaceDE w:val="0"/>
+        <w:autoSpaceDN w:val="0"/>
+        <w:adjustRightInd w:val="0"/>
+        <w:spacing w:after="0"/>
+        <w:rPr>
+          <w:rFonts w:ascii="Times New Roman" w:hAnsi="Times New Roman" w:cs="Times New Roman"/>
+          <w:b/>
+          <w:bCs/>
+          <w:smallCaps/>
+          <w:kern w:val="0"/>
+          <w:sz w:val="22"/>
+          <w:szCs w:val="22"/>
+        </w:rPr>
+      </w:pPr>
+      <w:r>
+        <w:rPr>
+          <w:rFonts w:ascii="Times New Roman" w:hAnsi="Times New Roman" w:cs="Times New Roman"/>
+          <w:b/>
+          <w:bCs/>
+          <w:smallCaps/>
+          <w:kern w:val="0"/>
+          <w:sz w:val="22"/>
+          <w:szCs w:val="22"/>
+        </w:rPr>
+        <w:t xml:space="preserve">Volunteer Work </w:t>
+      </w:r>
+    </w:p>
+    <w:p>
+      <w:pPr>
+        <w:autoSpaceDE w:val="0"/>
+        <w:autoSpaceDN w:val="0"/>
+        <w:adjustRightInd w:val="0"/>
+        <w:spacing w:after="0"/>
+        <w:rPr>
+          <w:rFonts w:ascii="Times New Roman" w:hAnsi="Times New Roman" w:cs="Times New Roman"/>
+          <w:b/>
+          <w:bCs/>
+          <w:kern w:val="0"/>
+          <w:sz w:val="22"/>
+          <w:szCs w:val="22"/>
+        </w:rPr>
+      </w:pPr>
+      <w:r>
+        <w:rPr>
+          <w:rFonts w:ascii="Times New Roman" w:hAnsi="Times New Roman" w:cs="Times New Roman"/>
+          <w:b/>
+          <w:bCs/>
+          <w:kern w:val="0"/>
+          <w:sz w:val="22"/>
+          <w:szCs w:val="22"/>
+        </w:rPr>
+        <w:t>College Bound DC</w:t>
+      </w:r>
+      <w:r>
+        <w:rPr>
+          <w:rFonts w:ascii="Times New Roman" w:hAnsi="Times New Roman" w:cs="Times New Roman"/>
+          <w:b/>
+          <w:bCs/>
+          <w:kern w:val="0"/>
+          <w:sz w:val="22"/>
+          <w:szCs w:val="22"/>
+        </w:rPr>
+        <w:t>, 2021-2023</w:t>
+      </w:r>
+    </w:p>
+    <w:p>
+      <w:pPr>
+        <w:autoSpaceDE w:val="0"/>
+        <w:autoSpaceDN w:val="0"/>
+        <w:adjustRightInd w:val="0"/>
+        <w:spacing w:after="0"/>
+        <w:rPr>
+          <w:rFonts w:ascii="Times New Roman" w:hAnsi="Times New Roman" w:cs="Times New Roman"/>
+          <w:i/>
+          <w:iCs/>
+          <w:kern w:val="0"/>
+          <w:sz w:val="22"/>
+          <w:szCs w:val="22"/>
+        </w:rPr>
+      </w:pPr>
+      <w:r>
+        <w:rPr>
+          <w:rFonts w:ascii="Times New Roman" w:hAnsi="Times New Roman" w:cs="Times New Roman"/>
+          <w:i/>
+          <w:iCs/>
+          <w:kern w:val="0"/>
+          <w:sz w:val="22"/>
+          <w:szCs w:val="22"/>
+        </w:rPr>
+        <w:t>Mentor</w:t>
+      </w:r>
     </w:p>
     <w:p>
       <w:pPr>
@@ -2181,121 +2476,7 @@
           <w:sz w:val="22"/>
           <w:szCs w:val="22"/>
         </w:rPr>
-        <w:t>Curator of the Review's website</w:t>
-      </w:r>
-    </w:p>
-    <w:p>
-      <w:pPr>
-        <w:autoSpaceDE w:val="0"/>
-        <w:autoSpaceDN w:val="0"/>
-        <w:adjustRightInd w:val="0"/>
-        <w:spacing w:after="0"/>
-        <w:rPr>
-          <w:rFonts w:ascii="Times New Roman" w:hAnsi="Times New Roman" w:cs="Times New Roman"/>
-          <w:b/>
-          <w:bCs/>
-          <w:smallCaps/>
-          <w:kern w:val="0"/>
-          <w:sz w:val="22"/>
-          <w:szCs w:val="22"/>
-        </w:rPr>
-      </w:pPr>
-    </w:p>
-    <w:p>
-      <w:pPr>
-        <w:pBdr>
-          <w:bottom w:val="single" w:sz="6" w:space="1" w:color="auto"/>
-        </w:pBdr>
-        <w:autoSpaceDE w:val="0"/>
-        <w:autoSpaceDN w:val="0"/>
-        <w:adjustRightInd w:val="0"/>
-        <w:spacing w:after="0"/>
-        <w:rPr>
-          <w:rFonts w:ascii="Times New Roman" w:hAnsi="Times New Roman" w:cs="Times New Roman"/>
-          <w:b/>
-          <w:bCs/>
-          <w:smallCaps/>
-          <w:kern w:val="0"/>
-          <w:sz w:val="22"/>
-          <w:szCs w:val="22"/>
-        </w:rPr>
-      </w:pPr>
-      <w:r>
-        <w:rPr>
-          <w:rFonts w:ascii="Times New Roman" w:hAnsi="Times New Roman" w:cs="Times New Roman"/>
-          <w:b/>
-          <w:bCs/>
-          <w:smallCaps/>
-          <w:kern w:val="0"/>
-          <w:sz w:val="22"/>
-          <w:szCs w:val="22"/>
-        </w:rPr>
-        <w:t xml:space="preserve">Volunteer Work </w:t>
-      </w:r>
-    </w:p>
-    <w:p>
-      <w:pPr>
-        <w:autoSpaceDE w:val="0"/>
-        <w:autoSpaceDN w:val="0"/>
-        <w:adjustRightInd w:val="0"/>
-        <w:spacing w:after="0"/>
-        <w:rPr>
-          <w:rFonts w:ascii="Times New Roman" w:hAnsi="Times New Roman" w:cs="Times New Roman"/>
-          <w:b/>
-          <w:bCs/>
-          <w:kern w:val="0"/>
-          <w:sz w:val="22"/>
-          <w:szCs w:val="22"/>
-        </w:rPr>
-      </w:pPr>
-      <w:r>
-        <w:rPr>
-          <w:rFonts w:ascii="Times New Roman" w:hAnsi="Times New Roman" w:cs="Times New Roman"/>
-          <w:b/>
-          <w:bCs/>
-          <w:kern w:val="0"/>
-          <w:sz w:val="22"/>
-          <w:szCs w:val="22"/>
-        </w:rPr>
-        <w:t>College Bound DC</w:t>
-      </w:r>
-      <w:r>
-        <w:rPr>
-          <w:rFonts w:ascii="Times New Roman" w:hAnsi="Times New Roman" w:cs="Times New Roman"/>
-          <w:b/>
-          <w:bCs/>
-          <w:kern w:val="0"/>
-          <w:sz w:val="22"/>
-          <w:szCs w:val="22"/>
-        </w:rPr>
-        <w:t>, 2021-2023</w:t>
-      </w:r>
-    </w:p>
-    <w:p>
-      <w:pPr>
-        <w:autoSpaceDE w:val="0"/>
-        <w:autoSpaceDN w:val="0"/>
-        <w:adjustRightInd w:val="0"/>
-        <w:spacing w:after="0"/>
-        <w:rPr>
-          <w:rFonts w:ascii="Times New Roman" w:hAnsi="Times New Roman" w:cs="Times New Roman"/>
-          <w:i/>
-          <w:iCs/>
-          <w:kern w:val="0"/>
-          <w:sz w:val="22"/>
-          <w:szCs w:val="22"/>
-        </w:rPr>
-      </w:pPr>
-      <w:r>
-        <w:rPr>
-          <w:rFonts w:ascii="Times New Roman" w:hAnsi="Times New Roman" w:cs="Times New Roman"/>
-          <w:i/>
-          <w:iCs/>
-          <w:kern w:val="0"/>
-          <w:sz w:val="22"/>
-          <w:szCs w:val="22"/>
-        </w:rPr>
-        <w:t>Mentor</w:t>
+        <w:t>Paired with a D.C. public high school student for two years.</w:t>
       </w:r>
     </w:p>
     <w:p>
@@ -2324,7 +2505,25 @@
           <w:sz w:val="22"/>
           <w:szCs w:val="22"/>
         </w:rPr>
-        <w:t>Paired with a D.C. public high school student for two years.</w:t>
+        <w:t>Work</w:t>
+      </w:r>
+      <w:r>
+        <w:rPr>
+          <w:rFonts w:ascii="Times New Roman" w:hAnsi="Times New Roman" w:cs="Times New Roman"/>
+          <w:kern w:val="0"/>
+          <w:sz w:val="22"/>
+          <w:szCs w:val="22"/>
+        </w:rPr>
+        <w:t>ed</w:t>
+      </w:r>
+      <w:r>
+        <w:rPr>
+          <w:rFonts w:ascii="Times New Roman" w:hAnsi="Times New Roman" w:cs="Times New Roman"/>
+          <w:kern w:val="0"/>
+          <w:sz w:val="22"/>
+          <w:szCs w:val="22"/>
+        </w:rPr>
+        <w:t xml:space="preserve"> with student on college applications, homework, and other activities to prepare for college.</w:t>
       </w:r>
     </w:p>
     <w:p>
@@ -2353,25 +2552,106 @@
           <w:sz w:val="22"/>
           <w:szCs w:val="22"/>
         </w:rPr>
-        <w:t>Work</w:t>
-      </w:r>
-      <w:r>
-        <w:rPr>
-          <w:rFonts w:ascii="Times New Roman" w:hAnsi="Times New Roman" w:cs="Times New Roman"/>
-          <w:kern w:val="0"/>
-          <w:sz w:val="22"/>
-          <w:szCs w:val="22"/>
-        </w:rPr>
-        <w:t>ed</w:t>
-      </w:r>
-      <w:r>
-        <w:rPr>
-          <w:rFonts w:ascii="Times New Roman" w:hAnsi="Times New Roman" w:cs="Times New Roman"/>
-          <w:kern w:val="0"/>
-          <w:sz w:val="22"/>
-          <w:szCs w:val="22"/>
-        </w:rPr>
-        <w:t xml:space="preserve"> with student on college applications, homework, and other activities to prepare for college.</w:t>
+        <w:t>Met</w:t>
+      </w:r>
+      <w:r>
+        <w:rPr>
+          <w:rFonts w:ascii="Times New Roman" w:hAnsi="Times New Roman" w:cs="Times New Roman"/>
+          <w:kern w:val="0"/>
+          <w:sz w:val="22"/>
+          <w:szCs w:val="22"/>
+        </w:rPr>
+        <w:t xml:space="preserve"> with student weekly for academic tutoring and monthly for non-academic outings.</w:t>
+      </w:r>
+    </w:p>
+    <w:p>
+      <w:pPr>
+        <w:autoSpaceDE w:val="0"/>
+        <w:autoSpaceDN w:val="0"/>
+        <w:adjustRightInd w:val="0"/>
+        <w:spacing w:after="0"/>
+        <w:rPr>
+          <w:rFonts w:ascii="Times New Roman" w:hAnsi="Times New Roman" w:cs="Times New Roman"/>
+          <w:kern w:val="0"/>
+          <w:sz w:val="22"/>
+          <w:szCs w:val="22"/>
+        </w:rPr>
+      </w:pPr>
+    </w:p>
+    <w:p>
+      <w:pPr>
+        <w:autoSpaceDE w:val="0"/>
+        <w:autoSpaceDN w:val="0"/>
+        <w:adjustRightInd w:val="0"/>
+        <w:spacing w:after="0"/>
+        <w:rPr>
+          <w:rFonts w:ascii="Times New Roman" w:hAnsi="Times New Roman" w:cs="Times New Roman"/>
+          <w:b/>
+          <w:bCs/>
+          <w:kern w:val="0"/>
+          <w:sz w:val="22"/>
+          <w:szCs w:val="22"/>
+        </w:rPr>
+      </w:pPr>
+      <w:r>
+        <w:rPr>
+          <w:rFonts w:ascii="Times New Roman" w:hAnsi="Times New Roman" w:cs="Times New Roman"/>
+          <w:b/>
+          <w:bCs/>
+          <w:kern w:val="0"/>
+          <w:sz w:val="22"/>
+          <w:szCs w:val="22"/>
+        </w:rPr>
+        <w:t xml:space="preserve">University of Illinois </w:t>
+      </w:r>
+      <w:r>
+        <w:rPr>
+          <w:rFonts w:ascii="Times New Roman" w:hAnsi="Times New Roman" w:cs="Times New Roman"/>
+          <w:b/>
+          <w:bCs/>
+          <w:kern w:val="0"/>
+          <w:sz w:val="22"/>
+          <w:szCs w:val="22"/>
+        </w:rPr>
+        <w:t>Student Fee Advisory Subcommittee</w:t>
+      </w:r>
+      <w:r>
+        <w:rPr>
+          <w:rFonts w:ascii="Times New Roman" w:hAnsi="Times New Roman" w:cs="Times New Roman"/>
+          <w:b/>
+          <w:bCs/>
+          <w:kern w:val="0"/>
+          <w:sz w:val="22"/>
+          <w:szCs w:val="22"/>
+        </w:rPr>
+        <w:t>, 2019-2020</w:t>
+      </w:r>
+    </w:p>
+    <w:p>
+      <w:pPr>
+        <w:autoSpaceDE w:val="0"/>
+        <w:autoSpaceDN w:val="0"/>
+        <w:adjustRightInd w:val="0"/>
+        <w:spacing w:after="0"/>
+        <w:rPr>
+          <w:rFonts w:ascii="Times New Roman" w:hAnsi="Times New Roman" w:cs="Times New Roman"/>
+          <w:i/>
+          <w:iCs/>
+          <w:kern w:val="0"/>
+          <w:sz w:val="22"/>
+          <w:szCs w:val="22"/>
+        </w:rPr>
+      </w:pPr>
+      <w:r>
+        <w:rPr>
+          <w:rFonts w:ascii="Times New Roman" w:hAnsi="Times New Roman" w:cs="Times New Roman"/>
+          <w:i/>
+          <w:iCs/>
+          <w:kern w:val="0"/>
+          <w:sz w:val="22"/>
+          <w:szCs w:val="22"/>
+        </w:rPr>
+        <w:t>Member</w:t>
       </w:r>
     </w:p>
     <w:p>
@@ -2400,106 +2680,7 @@
           <w:sz w:val="22"/>
           <w:szCs w:val="22"/>
         </w:rPr>
-        <w:t>Met</w:t>
-      </w:r>
-      <w:r>
-        <w:rPr>
-          <w:rFonts w:ascii="Times New Roman" w:hAnsi="Times New Roman" w:cs="Times New Roman"/>
-          <w:kern w:val="0"/>
-          <w:sz w:val="22"/>
-          <w:szCs w:val="22"/>
-        </w:rPr>
-        <w:t xml:space="preserve"> with student weekly for academic tutoring and monthly for non-academic outings.</w:t>
-      </w:r>
-    </w:p>
-    <w:p>
-      <w:pPr>
-        <w:autoSpaceDE w:val="0"/>
-        <w:autoSpaceDN w:val="0"/>
-        <w:adjustRightInd w:val="0"/>
-        <w:spacing w:after="0"/>
-        <w:rPr>
-          <w:rFonts w:ascii="Times New Roman" w:hAnsi="Times New Roman" w:cs="Times New Roman"/>
-          <w:kern w:val="0"/>
-          <w:sz w:val="22"/>
-          <w:szCs w:val="22"/>
-        </w:rPr>
-      </w:pPr>
-    </w:p>
-    <w:p>
-      <w:pPr>
-        <w:autoSpaceDE w:val="0"/>
-        <w:autoSpaceDN w:val="0"/>
-        <w:adjustRightInd w:val="0"/>
-        <w:spacing w:after="0"/>
-        <w:rPr>
-          <w:rFonts w:ascii="Times New Roman" w:hAnsi="Times New Roman" w:cs="Times New Roman"/>
-          <w:b/>
-          <w:bCs/>
-          <w:kern w:val="0"/>
-          <w:sz w:val="22"/>
-          <w:szCs w:val="22"/>
-        </w:rPr>
-      </w:pPr>
-      <w:r>
-        <w:rPr>
-          <w:rFonts w:ascii="Times New Roman" w:hAnsi="Times New Roman" w:cs="Times New Roman"/>
-          <w:b/>
-          <w:bCs/>
-          <w:kern w:val="0"/>
-          <w:sz w:val="22"/>
-          <w:szCs w:val="22"/>
-        </w:rPr>
-        <w:t xml:space="preserve">University of Illinois </w:t>
-      </w:r>
-      <w:r>
-        <w:rPr>
-          <w:rFonts w:ascii="Times New Roman" w:hAnsi="Times New Roman" w:cs="Times New Roman"/>
-          <w:b/>
-          <w:bCs/>
-          <w:kern w:val="0"/>
-          <w:sz w:val="22"/>
-          <w:szCs w:val="22"/>
-        </w:rPr>
-        <w:t>Student Fee Advisory Subcommittee</w:t>
-      </w:r>
-      <w:r>
-        <w:rPr>
-          <w:rFonts w:ascii="Times New Roman" w:hAnsi="Times New Roman" w:cs="Times New Roman"/>
-          <w:b/>
-          <w:bCs/>
-          <w:kern w:val="0"/>
-          <w:sz w:val="22"/>
-          <w:szCs w:val="22"/>
-        </w:rPr>
-        <w:t>, 2019-2020</w:t>
-      </w:r>
-    </w:p>
-    <w:p>
-      <w:pPr>
-        <w:autoSpaceDE w:val="0"/>
-        <w:autoSpaceDN w:val="0"/>
-        <w:adjustRightInd w:val="0"/>
-        <w:spacing w:after="0"/>
-        <w:rPr>
-          <w:rFonts w:ascii="Times New Roman" w:hAnsi="Times New Roman" w:cs="Times New Roman"/>
-          <w:i/>
-          <w:iCs/>
-          <w:kern w:val="0"/>
-          <w:sz w:val="22"/>
-          <w:szCs w:val="22"/>
-        </w:rPr>
-      </w:pPr>
-      <w:r>
-        <w:rPr>
-          <w:rFonts w:ascii="Times New Roman" w:hAnsi="Times New Roman" w:cs="Times New Roman"/>
-          <w:i/>
-          <w:iCs/>
-          <w:kern w:val="0"/>
-          <w:sz w:val="22"/>
-          <w:szCs w:val="22"/>
-        </w:rPr>
-        <w:t>Member</w:t>
+        <w:t>Reviewed multimillion-dollar budgets and assesses new, university-wide program proposals.</w:t>
       </w:r>
     </w:p>
     <w:p>
@@ -2528,7 +2709,27 @@
           <w:sz w:val="22"/>
           <w:szCs w:val="22"/>
         </w:rPr>
-        <w:t>Reviewed multimillion-dollar budgets and assesses new, university-wide program proposals.</w:t>
+        <w:t xml:space="preserve">Worked with other members of the committee to set fee amounts for future academic years </w:t>
+      </w:r>
+      <w:proofErr w:type="gramStart"/>
+      <w:r>
+        <w:rPr>
+          <w:rFonts w:ascii="Times New Roman" w:hAnsi="Times New Roman" w:cs="Times New Roman"/>
+          <w:kern w:val="0"/>
+          <w:sz w:val="22"/>
+          <w:szCs w:val="22"/>
+        </w:rPr>
+        <w:t>at</w:t>
+      </w:r>
+      <w:proofErr w:type="gramEnd"/>
+      <w:r>
+        <w:rPr>
+          <w:rFonts w:ascii="Times New Roman" w:hAnsi="Times New Roman" w:cs="Times New Roman"/>
+          <w:kern w:val="0"/>
+          <w:sz w:val="22"/>
+          <w:szCs w:val="22"/>
+        </w:rPr>
+        <w:t xml:space="preserve"> Illinois.</w:t>
       </w:r>
     </w:p>
     <w:p>
@@ -2557,55 +2758,6 @@
           <w:sz w:val="22"/>
           <w:szCs w:val="22"/>
         </w:rPr>
-        <w:t xml:space="preserve">Worked with other members of the committee to set fee amounts for future academic years </w:t>
-      </w:r>
-      <w:proofErr w:type="gramStart"/>
-      <w:r>
-        <w:rPr>
-          <w:rFonts w:ascii="Times New Roman" w:hAnsi="Times New Roman" w:cs="Times New Roman"/>
-          <w:kern w:val="0"/>
-          <w:sz w:val="22"/>
-          <w:szCs w:val="22"/>
-        </w:rPr>
-        <w:t>at</w:t>
-      </w:r>
-      <w:proofErr w:type="gramEnd"/>
-      <w:r>
-        <w:rPr>
-          <w:rFonts w:ascii="Times New Roman" w:hAnsi="Times New Roman" w:cs="Times New Roman"/>
-          <w:kern w:val="0"/>
-          <w:sz w:val="22"/>
-          <w:szCs w:val="22"/>
-        </w:rPr>
-        <w:t xml:space="preserve"> Illinois.</w:t>
-      </w:r>
-    </w:p>
-    <w:p>
-      <w:pPr>
-        <w:pStyle w:val="ListParagraph"/>
-        <w:numPr>
-          <w:ilvl w:val="0"/>
-          <w:numId w:val="2"/>
-        </w:numPr>
-        <w:autoSpaceDE w:val="0"/>
-        <w:autoSpaceDN w:val="0"/>
-        <w:adjustRightInd w:val="0"/>
-        <w:spacing w:after="0"/>
-        <w:ind w:left="270" w:hanging="180"/>
-        <w:rPr>
-          <w:rFonts w:ascii="Times New Roman" w:hAnsi="Times New Roman" w:cs="Times New Roman"/>
-          <w:kern w:val="0"/>
-          <w:sz w:val="22"/>
-          <w:szCs w:val="22"/>
-        </w:rPr>
-      </w:pPr>
-      <w:r>
-        <w:rPr>
-          <w:rFonts w:ascii="Times New Roman" w:hAnsi="Times New Roman" w:cs="Times New Roman"/>
-          <w:kern w:val="0"/>
-          <w:sz w:val="22"/>
-          <w:szCs w:val="22"/>
-        </w:rPr>
         <w:t>Addressed unit fee increase requests in the face of a $15 minimum-wage hike.</w:t>
       </w:r>
     </w:p>
@@ -2655,7 +2807,19 @@
           <w:sz w:val="22"/>
           <w:szCs w:val="22"/>
         </w:rPr>
-        <w:t xml:space="preserve">Skills </w:t>
+        <w:t>Technical S</w:t>
+      </w:r>
+      <w:r>
+        <w:rPr>
+          <w:rFonts w:ascii="Times New Roman" w:hAnsi="Times New Roman" w:cs="Times New Roman"/>
+          <w:b/>
+          <w:bCs/>
+          <w:smallCaps/>
+          <w:kern w:val="0"/>
+          <w:sz w:val="22"/>
+          <w:szCs w:val="22"/>
+        </w:rPr>
+        <w:t xml:space="preserve">kills </w:t>
       </w:r>
     </w:p>
     <w:p>
@@ -2727,7 +2891,6 @@
           <w:sz w:val="22"/>
           <w:szCs w:val="22"/>
         </w:rPr>
-        <w:lastRenderedPageBreak/>
         <w:t xml:space="preserve">Languages </w:t>
       </w:r>
     </w:p>
@@ -2771,7 +2934,7 @@
       </w:r>
     </w:p>
     <w:sectPr>
-      <w:headerReference w:type="first" r:id="rId7"/>
+      <w:type w:val="continuous"/>
       <w:pgSz w:w="12240" w:h="15840"/>
       <w:pgMar w:top="1440" w:right="1440" w:bottom="1440" w:left="1440" w:header="720" w:footer="720" w:gutter="0"/>
       <w:cols w:space="720"/>
@@ -3923,6 +4086,30 @@
     <w:basedOn w:val="DefaultParagraphFont"/>
     <w:rsid w:val="008C3AB9"/>
   </w:style>
+  <w:style w:type="character" w:styleId="UnresolvedMention">
+    <w:name w:val="Unresolved Mention"/>
+    <w:basedOn w:val="DefaultParagraphFont"/>
+    <w:uiPriority w:val="99"/>
+    <w:semiHidden/>
+    <w:unhideWhenUsed/>
+    <w:rsid w:val="008C5201"/>
+    <w:rPr>
+      <w:color w:val="605E5C"/>
+      <w:shd w:val="clear" w:color="auto" w:fill="E1DFDD"/>
+    </w:rPr>
+  </w:style>
+  <w:style w:type="character" w:styleId="FollowedHyperlink">
+    <w:name w:val="FollowedHyperlink"/>
+    <w:basedOn w:val="DefaultParagraphFont"/>
+    <w:uiPriority w:val="99"/>
+    <w:semiHidden/>
+    <w:unhideWhenUsed/>
+    <w:rsid w:val="008C5201"/>
+    <w:rPr>
+      <w:color w:val="954F72" w:themeColor="followedHyperlink"/>
+      <w:u w:val="single"/>
+    </w:rPr>
+  </w:style>
 </w:styles>
 </file>
 

</xml_diff>